<commit_message>
Fix mistake of Step4
</commit_message>
<xml_diff>
--- a/Documents/IoTKit_SelfLearning04_Show.docx
+++ b/Documents/IoTKit_SelfLearning04_Show.docx
@@ -594,7 +594,15 @@
           <w:sz w:val="21"/>
           <w:szCs w:val="21"/>
         </w:rPr>
-        <w:t>14</w:t>
+        <w:t>1</w:t>
+      </w:r>
+      <w:r>
+        <w:rPr>
+          <w:rFonts w:ascii="メイリオ" w:eastAsia="メイリオ" w:hAnsi="メイリオ" w:cs="Arial" w:hint="eastAsia"/>
+          <w:sz w:val="21"/>
+          <w:szCs w:val="21"/>
+        </w:rPr>
+        <w:t>6</w:t>
       </w:r>
       <w:r>
         <w:rPr>
@@ -1344,7 +1352,7 @@
         </w:rPr>
         <w:fldChar w:fldCharType="separate"/>
       </w:r>
-      <w:hyperlink w:anchor="_Toc416034402" w:history="1">
+      <w:hyperlink w:anchor="_Toc416957500" w:history="1">
         <w:r>
           <w:rPr>
             <w:rStyle w:val="ab"/>
@@ -1392,7 +1400,7 @@
           <w:rPr>
             <w:webHidden/>
           </w:rPr>
-          <w:instrText xml:space="preserve"> PAGEREF _Toc416034402 \h </w:instrText>
+          <w:instrText xml:space="preserve"> PAGEREF _Toc416957500 \h </w:instrText>
         </w:r>
         <w:r>
           <w:rPr>
@@ -1434,7 +1442,7 @@
           <w:szCs w:val="22"/>
         </w:rPr>
       </w:pPr>
-      <w:hyperlink w:anchor="_Toc416034403" w:history="1">
+      <w:hyperlink w:anchor="_Toc416957501" w:history="1">
         <w:r>
           <w:rPr>
             <w:rStyle w:val="ab"/>
@@ -1479,7 +1487,7 @@
             <w:noProof/>
             <w:webHidden/>
           </w:rPr>
-          <w:instrText xml:space="preserve"> PAGEREF _Toc416034403 \h </w:instrText>
+          <w:instrText xml:space="preserve"> PAGEREF _Toc416957501 \h </w:instrText>
         </w:r>
         <w:r>
           <w:rPr>
@@ -1525,7 +1533,7 @@
           <w:szCs w:val="22"/>
         </w:rPr>
       </w:pPr>
-      <w:hyperlink w:anchor="_Toc416034404" w:history="1">
+      <w:hyperlink w:anchor="_Toc416957502" w:history="1">
         <w:r>
           <w:rPr>
             <w:rStyle w:val="ab"/>
@@ -1570,7 +1578,7 @@
             <w:noProof/>
             <w:webHidden/>
           </w:rPr>
-          <w:instrText xml:space="preserve"> PAGEREF _Toc416034404 \h </w:instrText>
+          <w:instrText xml:space="preserve"> PAGEREF _Toc416957502 \h </w:instrText>
         </w:r>
         <w:r>
           <w:rPr>
@@ -1610,7 +1618,7 @@
           <w:szCs w:val="22"/>
         </w:rPr>
       </w:pPr>
-      <w:hyperlink w:anchor="_Toc416034405" w:history="1">
+      <w:hyperlink w:anchor="_Toc416957503" w:history="1">
         <w:r>
           <w:rPr>
             <w:rStyle w:val="ab"/>
@@ -1669,7 +1677,7 @@
           <w:rPr>
             <w:webHidden/>
           </w:rPr>
-          <w:instrText xml:space="preserve"> PAGEREF _Toc416034405 \h </w:instrText>
+          <w:instrText xml:space="preserve"> PAGEREF _Toc416957503 \h </w:instrText>
         </w:r>
         <w:r>
           <w:rPr>
@@ -1711,7 +1719,7 @@
           <w:szCs w:val="22"/>
         </w:rPr>
       </w:pPr>
-      <w:hyperlink w:anchor="_Toc416034406" w:history="1">
+      <w:hyperlink w:anchor="_Toc416957504" w:history="1">
         <w:r>
           <w:rPr>
             <w:rStyle w:val="ab"/>
@@ -1762,7 +1770,7 @@
             <w:noProof/>
             <w:webHidden/>
           </w:rPr>
-          <w:instrText xml:space="preserve"> PAGEREF _Toc416034406 \h </w:instrText>
+          <w:instrText xml:space="preserve"> PAGEREF _Toc416957504 \h </w:instrText>
         </w:r>
         <w:r>
           <w:rPr>
@@ -1808,7 +1816,7 @@
           <w:szCs w:val="22"/>
         </w:rPr>
       </w:pPr>
-      <w:hyperlink w:anchor="_Toc416034407" w:history="1">
+      <w:hyperlink w:anchor="_Toc416957505" w:history="1">
         <w:r>
           <w:rPr>
             <w:rStyle w:val="ab"/>
@@ -1867,7 +1875,7 @@
             <w:noProof/>
             <w:webHidden/>
           </w:rPr>
-          <w:instrText xml:space="preserve"> PAGEREF _Toc416034407 \h </w:instrText>
+          <w:instrText xml:space="preserve"> PAGEREF _Toc416957505 \h </w:instrText>
         </w:r>
         <w:r>
           <w:rPr>
@@ -1913,7 +1921,7 @@
           <w:szCs w:val="22"/>
         </w:rPr>
       </w:pPr>
-      <w:hyperlink w:anchor="_Toc416034408" w:history="1">
+      <w:hyperlink w:anchor="_Toc416957506" w:history="1">
         <w:r>
           <w:rPr>
             <w:rStyle w:val="ab"/>
@@ -1972,7 +1980,7 @@
             <w:noProof/>
             <w:webHidden/>
           </w:rPr>
-          <w:instrText xml:space="preserve"> PAGEREF _Toc416034408 \h </w:instrText>
+          <w:instrText xml:space="preserve"> PAGEREF _Toc416957506 \h </w:instrText>
         </w:r>
         <w:r>
           <w:rPr>
@@ -2012,7 +2020,7 @@
           <w:szCs w:val="22"/>
         </w:rPr>
       </w:pPr>
-      <w:hyperlink w:anchor="_Toc416034409" w:history="1">
+      <w:hyperlink w:anchor="_Toc416957507" w:history="1">
         <w:r>
           <w:rPr>
             <w:rStyle w:val="ab"/>
@@ -2071,7 +2079,7 @@
           <w:rPr>
             <w:webHidden/>
           </w:rPr>
-          <w:instrText xml:space="preserve"> PAGEREF _Toc416034409 \h </w:instrText>
+          <w:instrText xml:space="preserve"> PAGEREF _Toc416957507 \h </w:instrText>
         </w:r>
         <w:r>
           <w:rPr>
@@ -2113,7 +2121,7 @@
           <w:szCs w:val="22"/>
         </w:rPr>
       </w:pPr>
-      <w:hyperlink w:anchor="_Toc416034410" w:history="1">
+      <w:hyperlink w:anchor="_Toc416957508" w:history="1">
         <w:r>
           <w:rPr>
             <w:rStyle w:val="ab"/>
@@ -2164,7 +2172,7 @@
             <w:noProof/>
             <w:webHidden/>
           </w:rPr>
-          <w:instrText xml:space="preserve"> PAGEREF _Toc416034410 \h </w:instrText>
+          <w:instrText xml:space="preserve"> PAGEREF _Toc416957508 \h </w:instrText>
         </w:r>
         <w:r>
           <w:rPr>
@@ -2210,7 +2218,7 @@
           <w:szCs w:val="22"/>
         </w:rPr>
       </w:pPr>
-      <w:hyperlink w:anchor="_Toc416034411" w:history="1">
+      <w:hyperlink w:anchor="_Toc416957509" w:history="1">
         <w:r>
           <w:rPr>
             <w:rStyle w:val="ab"/>
@@ -2261,7 +2269,7 @@
             <w:noProof/>
             <w:webHidden/>
           </w:rPr>
-          <w:instrText xml:space="preserve"> PAGEREF _Toc416034411 \h </w:instrText>
+          <w:instrText xml:space="preserve"> PAGEREF _Toc416957509 \h </w:instrText>
         </w:r>
         <w:r>
           <w:rPr>
@@ -2307,7 +2315,7 @@
           <w:szCs w:val="22"/>
         </w:rPr>
       </w:pPr>
-      <w:hyperlink w:anchor="_Toc416034412" w:history="1">
+      <w:hyperlink w:anchor="_Toc416957510" w:history="1">
         <w:r>
           <w:rPr>
             <w:rStyle w:val="ab"/>
@@ -2373,7 +2381,7 @@
             <w:noProof/>
             <w:webHidden/>
           </w:rPr>
-          <w:instrText xml:space="preserve"> PAGEREF _Toc416034412 \h </w:instrText>
+          <w:instrText xml:space="preserve"> PAGEREF _Toc416957510 \h </w:instrText>
         </w:r>
         <w:r>
           <w:rPr>
@@ -2419,7 +2427,7 @@
           <w:szCs w:val="22"/>
         </w:rPr>
       </w:pPr>
-      <w:hyperlink w:anchor="_Toc416034413" w:history="1">
+      <w:hyperlink w:anchor="_Toc416957511" w:history="1">
         <w:r>
           <w:rPr>
             <w:rStyle w:val="ab"/>
@@ -2478,7 +2486,7 @@
             <w:noProof/>
             <w:webHidden/>
           </w:rPr>
-          <w:instrText xml:space="preserve"> PAGEREF _Toc416034413 \h </w:instrText>
+          <w:instrText xml:space="preserve"> PAGEREF _Toc416957511 \h </w:instrText>
         </w:r>
         <w:r>
           <w:rPr>
@@ -2518,7 +2526,7 @@
           <w:szCs w:val="22"/>
         </w:rPr>
       </w:pPr>
-      <w:hyperlink w:anchor="_Toc416034414" w:history="1">
+      <w:hyperlink w:anchor="_Toc416957512" w:history="1">
         <w:r>
           <w:rPr>
             <w:rStyle w:val="ab"/>
@@ -2577,7 +2585,7 @@
           <w:rPr>
             <w:webHidden/>
           </w:rPr>
-          <w:instrText xml:space="preserve"> PAGEREF _Toc416034414 \h </w:instrText>
+          <w:instrText xml:space="preserve"> PAGEREF _Toc416957512 \h </w:instrText>
         </w:r>
         <w:r>
           <w:rPr>
@@ -2619,7 +2627,7 @@
           <w:szCs w:val="22"/>
         </w:rPr>
       </w:pPr>
-      <w:hyperlink w:anchor="_Toc416034415" w:history="1">
+      <w:hyperlink w:anchor="_Toc416957513" w:history="1">
         <w:r>
           <w:rPr>
             <w:rStyle w:val="ab"/>
@@ -2685,7 +2693,7 @@
             <w:noProof/>
             <w:webHidden/>
           </w:rPr>
-          <w:instrText xml:space="preserve"> PAGEREF _Toc416034415 \h </w:instrText>
+          <w:instrText xml:space="preserve"> PAGEREF _Toc416957513 \h </w:instrText>
         </w:r>
         <w:r>
           <w:rPr>
@@ -2731,7 +2739,7 @@
           <w:szCs w:val="22"/>
         </w:rPr>
       </w:pPr>
-      <w:hyperlink w:anchor="_Toc416034416" w:history="1">
+      <w:hyperlink w:anchor="_Toc416957514" w:history="1">
         <w:r>
           <w:rPr>
             <w:rStyle w:val="ab"/>
@@ -2797,7 +2805,7 @@
             <w:noProof/>
             <w:webHidden/>
           </w:rPr>
-          <w:instrText xml:space="preserve"> PAGEREF _Toc416034416 \h </w:instrText>
+          <w:instrText xml:space="preserve"> PAGEREF _Toc416957514 \h </w:instrText>
         </w:r>
         <w:r>
           <w:rPr>
@@ -2843,7 +2851,7 @@
           <w:szCs w:val="22"/>
         </w:rPr>
       </w:pPr>
-      <w:hyperlink w:anchor="_Toc416034417" w:history="1">
+      <w:hyperlink w:anchor="_Toc416957515" w:history="1">
         <w:r>
           <w:rPr>
             <w:rStyle w:val="ab"/>
@@ -2909,7 +2917,7 @@
             <w:noProof/>
             <w:webHidden/>
           </w:rPr>
-          <w:instrText xml:space="preserve"> PAGEREF _Toc416034417 \h </w:instrText>
+          <w:instrText xml:space="preserve"> PAGEREF _Toc416957515 \h </w:instrText>
         </w:r>
         <w:r>
           <w:rPr>
@@ -2949,7 +2957,7 @@
           <w:szCs w:val="22"/>
         </w:rPr>
       </w:pPr>
-      <w:hyperlink w:anchor="_Toc416034418" w:history="1">
+      <w:hyperlink w:anchor="_Toc416957516" w:history="1">
         <w:r>
           <w:rPr>
             <w:rStyle w:val="ab"/>
@@ -3008,7 +3016,7 @@
           <w:rPr>
             <w:webHidden/>
           </w:rPr>
-          <w:instrText xml:space="preserve"> PAGEREF _Toc416034418 \h </w:instrText>
+          <w:instrText xml:space="preserve"> PAGEREF _Toc416957516 \h </w:instrText>
         </w:r>
         <w:r>
           <w:rPr>
@@ -3050,7 +3058,7 @@
           <w:szCs w:val="22"/>
         </w:rPr>
       </w:pPr>
-      <w:hyperlink w:anchor="_Toc416034419" w:history="1">
+      <w:hyperlink w:anchor="_Toc416957517" w:history="1">
         <w:r>
           <w:rPr>
             <w:rStyle w:val="ab"/>
@@ -3101,7 +3109,7 @@
             <w:noProof/>
             <w:webHidden/>
           </w:rPr>
-          <w:instrText xml:space="preserve"> PAGEREF _Toc416034419 \h </w:instrText>
+          <w:instrText xml:space="preserve"> PAGEREF _Toc416957517 \h </w:instrText>
         </w:r>
         <w:r>
           <w:rPr>
@@ -3147,7 +3155,7 @@
           <w:szCs w:val="22"/>
         </w:rPr>
       </w:pPr>
-      <w:hyperlink w:anchor="_Toc416034420" w:history="1">
+      <w:hyperlink w:anchor="_Toc416957518" w:history="1">
         <w:r>
           <w:rPr>
             <w:rStyle w:val="ab"/>
@@ -3213,7 +3221,7 @@
             <w:noProof/>
             <w:webHidden/>
           </w:rPr>
-          <w:instrText xml:space="preserve"> PAGEREF _Toc416034420 \h </w:instrText>
+          <w:instrText xml:space="preserve"> PAGEREF _Toc416957518 \h </w:instrText>
         </w:r>
         <w:r>
           <w:rPr>
@@ -3259,7 +3267,7 @@
           <w:szCs w:val="22"/>
         </w:rPr>
       </w:pPr>
-      <w:hyperlink w:anchor="_Toc416034421" w:history="1">
+      <w:hyperlink w:anchor="_Toc416957519" w:history="1">
         <w:r>
           <w:rPr>
             <w:rStyle w:val="ab"/>
@@ -3333,7 +3341,7 @@
             <w:noProof/>
             <w:webHidden/>
           </w:rPr>
-          <w:instrText xml:space="preserve"> PAGEREF _Toc416034421 \h </w:instrText>
+          <w:instrText xml:space="preserve"> PAGEREF _Toc416957519 \h </w:instrText>
         </w:r>
         <w:r>
           <w:rPr>
@@ -3379,7 +3387,7 @@
           <w:szCs w:val="22"/>
         </w:rPr>
       </w:pPr>
-      <w:hyperlink w:anchor="_Toc416034422" w:history="1">
+      <w:hyperlink w:anchor="_Toc416957520" w:history="1">
         <w:r>
           <w:rPr>
             <w:rStyle w:val="ab"/>
@@ -3438,7 +3446,7 @@
             <w:noProof/>
             <w:webHidden/>
           </w:rPr>
-          <w:instrText xml:space="preserve"> PAGEREF _Toc416034422 \h </w:instrText>
+          <w:instrText xml:space="preserve"> PAGEREF _Toc416957520 \h </w:instrText>
         </w:r>
         <w:r>
           <w:rPr>
@@ -3478,7 +3486,7 @@
           <w:szCs w:val="22"/>
         </w:rPr>
       </w:pPr>
-      <w:hyperlink w:anchor="_Toc416034423" w:history="1">
+      <w:hyperlink w:anchor="_Toc416957521" w:history="1">
         <w:r>
           <w:rPr>
             <w:rStyle w:val="ab"/>
@@ -3526,7 +3534,7 @@
           <w:rPr>
             <w:webHidden/>
           </w:rPr>
-          <w:instrText xml:space="preserve"> PAGEREF _Toc416034423 \h </w:instrText>
+          <w:instrText xml:space="preserve"> PAGEREF _Toc416957521 \h </w:instrText>
         </w:r>
         <w:r>
           <w:rPr>
@@ -3635,7 +3643,7 @@
                 </w14:shadow>
               </w:rPr>
             </w:pPr>
-            <w:bookmarkStart w:id="2" w:name="_Toc416034402"/>
+            <w:bookmarkStart w:id="2" w:name="_Toc416957500"/>
             <w:bookmarkStart w:id="3" w:name="_Toc358904811"/>
             <w:r>
               <w:rPr>
@@ -3680,7 +3688,7 @@
         <w:pStyle w:val="2"/>
         <w:spacing w:after="120"/>
       </w:pPr>
-      <w:bookmarkStart w:id="4" w:name="_Toc416034403"/>
+      <w:bookmarkStart w:id="4" w:name="_Toc416957501"/>
       <w:r>
         <w:rPr>
           <w:rFonts w:cs="ＭＳ 明朝" w:hint="eastAsia"/>
@@ -3769,7 +3777,7 @@
         <w:pStyle w:val="2"/>
         <w:spacing w:after="120"/>
       </w:pPr>
-      <w:bookmarkStart w:id="5" w:name="_Toc416034404"/>
+      <w:bookmarkStart w:id="5" w:name="_Toc416957502"/>
       <w:bookmarkEnd w:id="3"/>
       <w:r>
         <w:rPr>
@@ -4566,7 +4574,7 @@
                 </w14:shadow>
               </w:rPr>
             </w:pPr>
-            <w:bookmarkStart w:id="6" w:name="_Toc416034405"/>
+            <w:bookmarkStart w:id="6" w:name="_Toc416957503"/>
             <w:r>
               <w:rPr>
                 <w:rFonts w:ascii="メイリオ" w:eastAsia="メイリオ" w:hAnsi="メイリオ" w:cs="Arial" w:hint="eastAsia"/>
@@ -4848,7 +4856,7 @@
       <w:bookmarkStart w:id="9" w:name="_Toc381176954"/>
       <w:bookmarkStart w:id="10" w:name="_Toc381177002"/>
       <w:bookmarkStart w:id="11" w:name="_Toc381177047"/>
-      <w:bookmarkStart w:id="12" w:name="_Toc416034406"/>
+      <w:bookmarkStart w:id="12" w:name="_Toc416957504"/>
       <w:bookmarkEnd w:id="7"/>
       <w:bookmarkEnd w:id="8"/>
       <w:bookmarkEnd w:id="9"/>
@@ -6392,7 +6400,7 @@
         <w:pStyle w:val="2"/>
         <w:spacing w:after="120"/>
       </w:pPr>
-      <w:bookmarkStart w:id="13" w:name="_Toc416034407"/>
+      <w:bookmarkStart w:id="13" w:name="_Toc416957505"/>
       <w:r>
         <w:rPr>
           <w:rFonts w:hint="eastAsia"/>
@@ -7805,7 +7813,7 @@
         <w:pStyle w:val="2"/>
         <w:spacing w:after="120"/>
       </w:pPr>
-      <w:bookmarkStart w:id="14" w:name="_Toc416034408"/>
+      <w:bookmarkStart w:id="14" w:name="_Toc416957506"/>
       <w:r>
         <w:rPr>
           <w:rFonts w:hint="eastAsia"/>
@@ -11066,7 +11074,7 @@
                 </w14:shadow>
               </w:rPr>
             </w:pPr>
-            <w:bookmarkStart w:id="15" w:name="_Toc416034409"/>
+            <w:bookmarkStart w:id="15" w:name="_Toc416957507"/>
             <w:r>
               <w:rPr>
                 <w:rFonts w:ascii="メイリオ" w:eastAsia="メイリオ" w:hAnsi="メイリオ" w:cs="Arial" w:hint="eastAsia"/>
@@ -11323,7 +11331,7 @@
       <w:bookmarkStart w:id="18" w:name="_Toc381176957"/>
       <w:bookmarkStart w:id="19" w:name="_Toc381177005"/>
       <w:bookmarkStart w:id="20" w:name="_Toc381177050"/>
-      <w:bookmarkStart w:id="21" w:name="_Toc416034410"/>
+      <w:bookmarkStart w:id="21" w:name="_Toc416957508"/>
       <w:bookmarkEnd w:id="16"/>
       <w:bookmarkEnd w:id="17"/>
       <w:bookmarkEnd w:id="18"/>
@@ -12198,7 +12206,35 @@
         <w:rPr>
           <w:rFonts w:hint="eastAsia"/>
         </w:rPr>
-        <w:t>作業に入る前に、一度、全体をリビルドしておいてください。</w:t>
+        <w:t>実習を行うのは、Windows Storeアプリのみなので、ソリューションエクスプローラーで“</w:t>
+      </w:r>
+      <w:r>
+        <w:rPr>
+          <w:rFonts w:hint="eastAsia"/>
+          <w:i/>
+        </w:rPr>
+        <w:t>iotkitms</w:t>
+      </w:r>
+      <w:r>
+        <w:rPr>
+          <w:rFonts w:hint="eastAsia"/>
+        </w:rPr>
+        <w:t>.WindowsPhone(Windows Phone 8.1)</w:t>
+      </w:r>
+      <w:r>
+        <w:t>”</w:t>
+      </w:r>
+      <w:r>
+        <w:rPr>
+          <w:rFonts w:hint="eastAsia"/>
+        </w:rPr>
+        <w:t>を右クリック→”プロジェクトのアンロード“を選択して、無効にしておいてください。この操作の後</w:t>
+      </w:r>
+      <w:r>
+        <w:rPr>
+          <w:rFonts w:hint="eastAsia"/>
+        </w:rPr>
+        <w:t>、一度、全体をリビルドしておいてください。</w:t>
       </w:r>
     </w:p>
     <w:p>
@@ -12666,7 +12702,14 @@
         <w:rPr>
           <w:rFonts w:hint="eastAsia"/>
         </w:rPr>
-        <w:t>図の要領で順に選択、入力していきます。この一連の作業で、“Controllers”、“Models”の両ホルダーに、“DeviceStatus”で始まる、Mobile Serviceが管理するストレージへのアクセス機能を提供する二つのソースファイルが追加されます。</w:t>
+        <w:t>図の要領で順に選択、入力していきます。この一連の作業で、“Controllers”、“Models”の両ホルダーに、</w:t>
+      </w:r>
+      <w:r>
+        <w:rPr>
+          <w:rFonts w:hint="eastAsia"/>
+        </w:rPr>
+        <w:lastRenderedPageBreak/>
+        <w:t>“DeviceStatus”で始まる、Mobile Serviceが管理するストレージへのアクセス機能を提供する二つのソースファイルが追加されます。</w:t>
       </w:r>
     </w:p>
     <w:p>
@@ -12679,7 +12722,6 @@
         <w:rPr>
           <w:rFonts w:hint="eastAsia"/>
         </w:rPr>
-        <w:lastRenderedPageBreak/>
         <w:t>次に、“Controllers</w:t>
       </w:r>
       <w:r>
@@ -13384,7 +13426,7 @@
         </w:pBdr>
         <w:spacing w:after="120"/>
       </w:pPr>
-      <w:bookmarkStart w:id="22" w:name="_Toc416034411"/>
+      <w:bookmarkStart w:id="22" w:name="_Toc416957509"/>
       <w:r>
         <w:rPr>
           <w:rFonts w:hint="eastAsia"/>
@@ -17208,28 +17250,150 @@
         <w:rPr>
           <w:rFonts w:hint="eastAsia"/>
         </w:rPr>
-        <w:t>最後に、“iotkitms.Shared</w:t>
-      </w:r>
-      <w:r>
-        <w:t>”</w:t>
-      </w:r>
-      <w:r>
-        <w:rPr>
-          <w:rFonts w:hint="eastAsia"/>
-        </w:rPr>
-        <w:t>プロジェクトのApp.xamlの下に従属しているApp.xaml.csを変更します。ダウンロードしてきたZIPファイルに格納されているのは、ローカルテスト向けのソースコード</w:t>
-      </w:r>
-      <w:r>
-        <w:rPr>
-          <w:rFonts w:hint="eastAsia"/>
-        </w:rPr>
-        <w:t>になっています</w:t>
-      </w:r>
-      <w:r>
-        <w:rPr>
-          <w:rFonts w:hint="eastAsia"/>
-        </w:rPr>
-        <w:t>。</w:t>
+        <w:t>次に、“</w:t>
+      </w:r>
+      <w:r>
+        <w:rPr>
+          <w:rFonts w:hint="eastAsia"/>
+          <w:i/>
+        </w:rPr>
+        <w:t>iotkitms</w:t>
+      </w:r>
+      <w:r>
+        <w:rPr>
+          <w:rFonts w:hint="eastAsia"/>
+        </w:rPr>
+        <w:t>.</w:t>
+      </w:r>
+      <w:r>
+        <w:t>Windows(Windows 8.1)”</w:t>
+      </w:r>
+      <w:r>
+        <w:rPr>
+          <w:rFonts w:hint="eastAsia"/>
+        </w:rPr>
+        <w:t>プロジェクトのDeviceStatusPage.xaml.cs（DeviceStatusPage.xamlの下に従属しているC#ソースファイル）を開いて、コンストラクターを削除します。</w:t>
+      </w:r>
+    </w:p>
+    <w:p>
+      <w:pPr>
+        <w:pStyle w:val="aff8"/>
+        <w:rPr>
+          <w:color w:val="000000"/>
+          <w:highlight w:val="white"/>
+        </w:rPr>
+      </w:pPr>
+      <w:r>
+        <w:rPr>
+          <w:color w:val="000000"/>
+          <w:highlight w:val="white"/>
+        </w:rPr>
+        <w:t xml:space="preserve">    </w:t>
+      </w:r>
+      <w:r>
+        <w:rPr>
+          <w:highlight w:val="white"/>
+        </w:rPr>
+        <w:t>public</w:t>
+      </w:r>
+      <w:r>
+        <w:rPr>
+          <w:color w:val="000000"/>
+          <w:highlight w:val="white"/>
+        </w:rPr>
+        <w:t xml:space="preserve"> </w:t>
+      </w:r>
+      <w:r>
+        <w:rPr>
+          <w:highlight w:val="white"/>
+        </w:rPr>
+        <w:t>sealed</w:t>
+      </w:r>
+      <w:r>
+        <w:rPr>
+          <w:color w:val="000000"/>
+          <w:highlight w:val="white"/>
+        </w:rPr>
+        <w:t xml:space="preserve"> </w:t>
+      </w:r>
+      <w:r>
+        <w:rPr>
+          <w:highlight w:val="white"/>
+        </w:rPr>
+        <w:t>partial</w:t>
+      </w:r>
+      <w:r>
+        <w:rPr>
+          <w:color w:val="000000"/>
+          <w:highlight w:val="white"/>
+        </w:rPr>
+        <w:t xml:space="preserve"> </w:t>
+      </w:r>
+      <w:r>
+        <w:rPr>
+          <w:highlight w:val="white"/>
+        </w:rPr>
+        <w:t>class</w:t>
+      </w:r>
+      <w:r>
+        <w:rPr>
+          <w:color w:val="000000"/>
+          <w:highlight w:val="white"/>
+        </w:rPr>
+        <w:t xml:space="preserve"> </w:t>
+      </w:r>
+      <w:r>
+        <w:rPr>
+          <w:color w:val="2B91AF"/>
+          <w:highlight w:val="white"/>
+        </w:rPr>
+        <w:t>DeviceStatusPage</w:t>
+      </w:r>
+      <w:r>
+        <w:rPr>
+          <w:color w:val="000000"/>
+          <w:highlight w:val="white"/>
+        </w:rPr>
+        <w:t xml:space="preserve"> : </w:t>
+      </w:r>
+      <w:r>
+        <w:rPr>
+          <w:color w:val="2B91AF"/>
+          <w:highlight w:val="white"/>
+        </w:rPr>
+        <w:t>Page</w:t>
+      </w:r>
+    </w:p>
+    <w:p>
+      <w:pPr>
+        <w:pStyle w:val="aff8"/>
+        <w:rPr>
+          <w:color w:val="000000"/>
+          <w:highlight w:val="white"/>
+        </w:rPr>
+      </w:pPr>
+      <w:r>
+        <w:rPr>
+          <w:color w:val="000000"/>
+          <w:highlight w:val="white"/>
+        </w:rPr>
+        <w:t xml:space="preserve">    {</w:t>
+      </w:r>
+    </w:p>
+    <w:p>
+      <w:pPr>
+        <w:pStyle w:val="aff8"/>
+        <w:rPr>
+          <w:color w:val="000000"/>
+          <w:highlight w:val="white"/>
+        </w:rPr>
+      </w:pPr>
+      <w:r>
+        <w:rPr>
+          <w:color w:val="000000"/>
+          <w:highlight w:val="white"/>
+        </w:rPr>
+        <w:t xml:space="preserve">    }</w:t>
       </w:r>
     </w:p>
     <w:p>
@@ -17242,6 +17406,54 @@
         <w:rPr>
           <w:rFonts w:hint="eastAsia"/>
         </w:rPr>
+        <w:t>※削除後の状態</w:t>
+      </w:r>
+    </w:p>
+    <w:p>
+      <w:pPr>
+        <w:pStyle w:val="305"/>
+        <w:spacing w:after="120"/>
+        <w:ind w:leftChars="0" w:left="0"/>
+      </w:pPr>
+      <w:r>
+        <w:rPr>
+          <w:rFonts w:hint="eastAsia"/>
+        </w:rPr>
+        <w:lastRenderedPageBreak/>
+        <w:t>最後に、“iotkitms.Shared</w:t>
+      </w:r>
+      <w:r>
+        <w:t>”</w:t>
+      </w:r>
+      <w:r>
+        <w:rPr>
+          <w:rFonts w:hint="eastAsia"/>
+        </w:rPr>
+        <w:t>プロジェクトのApp.xamlの下に従属しているApp.xaml.csを変更します。ダウンロードしてきたZIPファイルに格納されているのは、ローカルテスト向けのソースコード</w:t>
+      </w:r>
+      <w:r>
+        <w:rPr>
+          <w:rFonts w:hint="eastAsia"/>
+        </w:rPr>
+        <w:t>になっています</w:t>
+      </w:r>
+      <w:r>
+        <w:rPr>
+          <w:rFonts w:hint="eastAsia"/>
+        </w:rPr>
+        <w:t>。</w:t>
+      </w:r>
+    </w:p>
+    <w:p>
+      <w:pPr>
+        <w:pStyle w:val="305"/>
+        <w:spacing w:after="120"/>
+        <w:ind w:leftChars="0" w:left="0"/>
+      </w:pPr>
+      <w:r>
+        <w:rPr>
+          <w:rFonts w:hint="eastAsia"/>
+        </w:rPr>
         <w:t>27~38行目の、MobileServiceという変数をnewしている行をコメントアウトし、Mobile ServiceのURLが引数になっているコメントアウトされた行の先頭の//を</w:t>
       </w:r>
       <w:r>
@@ -17368,7 +17580,6 @@
           <w:color w:val="000000"/>
           <w:highlight w:val="white"/>
         </w:rPr>
-        <w:lastRenderedPageBreak/>
         <w:t xml:space="preserve">     </w:t>
       </w:r>
       <w:r>
@@ -17939,7 +18150,7 @@
         <w:pStyle w:val="2"/>
         <w:spacing w:after="120"/>
       </w:pPr>
-      <w:bookmarkStart w:id="23" w:name="_Toc416034412"/>
+      <w:bookmarkStart w:id="23" w:name="_Toc416957510"/>
       <w:r>
         <w:rPr>
           <w:rFonts w:hint="eastAsia"/>
@@ -18709,7 +18920,7 @@
         </w:pBdr>
         <w:spacing w:after="120"/>
       </w:pPr>
-      <w:bookmarkStart w:id="24" w:name="_Toc416034413"/>
+      <w:bookmarkStart w:id="24" w:name="_Toc416957511"/>
       <w:r>
         <w:rPr>
           <w:rFonts w:hint="eastAsia"/>
@@ -21819,7 +22030,7 @@
                 </w14:shadow>
               </w:rPr>
             </w:pPr>
-            <w:bookmarkStart w:id="25" w:name="_Toc416034414"/>
+            <w:bookmarkStart w:id="25" w:name="_Toc416957512"/>
             <w:r>
               <w:rPr>
                 <w:rFonts w:ascii="メイリオ" w:eastAsia="メイリオ" w:hAnsi="メイリオ" w:cs="Arial" w:hint="eastAsia"/>
@@ -22005,7 +22216,7 @@
         </w:pBdr>
         <w:spacing w:after="120"/>
       </w:pPr>
-      <w:bookmarkStart w:id="26" w:name="_Toc416034415"/>
+      <w:bookmarkStart w:id="26" w:name="_Toc416957513"/>
       <w:r>
         <w:rPr>
           <w:rFonts w:hint="eastAsia"/>
@@ -22399,7 +22610,7 @@
         </w:pBdr>
         <w:spacing w:after="120"/>
       </w:pPr>
-      <w:bookmarkStart w:id="27" w:name="_Toc416034416"/>
+      <w:bookmarkStart w:id="27" w:name="_Toc416957514"/>
       <w:r>
         <w:rPr>
           <w:rFonts w:hint="eastAsia"/>
@@ -23664,7 +23875,7 @@
         </w:pBdr>
         <w:spacing w:after="120"/>
       </w:pPr>
-      <w:bookmarkStart w:id="28" w:name="_Toc416034417"/>
+      <w:bookmarkStart w:id="28" w:name="_Toc416957515"/>
       <w:r>
         <w:rPr>
           <w:rFonts w:hint="eastAsia"/>
@@ -24648,7 +24859,7 @@
                 </w14:shadow>
               </w:rPr>
             </w:pPr>
-            <w:bookmarkStart w:id="29" w:name="_Toc416034418"/>
+            <w:bookmarkStart w:id="29" w:name="_Toc416957516"/>
             <w:r>
               <w:rPr>
                 <w:rFonts w:ascii="メイリオ" w:eastAsia="メイリオ" w:hAnsi="メイリオ" w:cs="Arial" w:hint="eastAsia"/>
@@ -24892,7 +25103,7 @@
         </w:pBdr>
         <w:spacing w:after="120"/>
       </w:pPr>
-      <w:bookmarkStart w:id="30" w:name="_Toc416034419"/>
+      <w:bookmarkStart w:id="30" w:name="_Toc416957517"/>
       <w:r>
         <w:rPr>
           <w:rFonts w:hint="eastAsia"/>
@@ -29181,7 +29392,7 @@
         </w:pBdr>
         <w:spacing w:after="120"/>
       </w:pPr>
-      <w:bookmarkStart w:id="31" w:name="_Toc416034420"/>
+      <w:bookmarkStart w:id="31" w:name="_Toc416957518"/>
       <w:r>
         <w:rPr>
           <w:rFonts w:hint="eastAsia"/>
@@ -30011,7 +30222,7 @@
         </w:pBdr>
         <w:spacing w:after="120"/>
       </w:pPr>
-      <w:bookmarkStart w:id="32" w:name="_Toc416034421"/>
+      <w:bookmarkStart w:id="32" w:name="_Toc416957519"/>
       <w:r>
         <w:rPr>
           <w:rFonts w:hint="eastAsia"/>
@@ -31951,7 +32162,7 @@
         </w:pBdr>
         <w:spacing w:after="120"/>
       </w:pPr>
-      <w:bookmarkStart w:id="33" w:name="_Toc416034422"/>
+      <w:bookmarkStart w:id="33" w:name="_Toc416957520"/>
       <w:r>
         <w:rPr>
           <w:rFonts w:hint="eastAsia"/>
@@ -36361,7 +36572,7 @@
             <w:bookmarkStart w:id="35" w:name="_Toc385339563"/>
             <w:bookmarkStart w:id="36" w:name="_Toc385858719"/>
             <w:bookmarkStart w:id="37" w:name="_Toc385874976"/>
-            <w:bookmarkStart w:id="38" w:name="_Toc416034423"/>
+            <w:bookmarkStart w:id="38" w:name="_Toc416957521"/>
             <w:bookmarkEnd w:id="34"/>
             <w:bookmarkEnd w:id="35"/>
             <w:bookmarkEnd w:id="36"/>
@@ -36617,7 +36828,7 @@
         <v:path o:extrusionok="f" gradientshapeok="t" o:connecttype="rect"/>
         <o:lock v:ext="edit" aspectratio="t"/>
       </v:shapetype>
-      <v:shape id="_x0000_i1027" type="#_x0000_t75" style="width:11.5pt;height:11.5pt" o:bullet="t">
+      <v:shape id="_x0000_i1031" type="#_x0000_t75" style="width:11.5pt;height:11.5pt" o:bullet="t">
         <v:imagedata r:id="rId1" o:title="BD15057_"/>
       </v:shape>
     </w:pict>
@@ -39796,6 +40007,15 @@
 </file>
 
 <file path=customXml/item2.xml><?xml version="1.0" encoding="utf-8"?>
+<?mso-contentType ?>
+<FormTemplates xmlns="http://schemas.microsoft.com/sharepoint/v3/contenttype/forms">
+  <Display>DocumentLibraryForm</Display>
+  <Edit>DocumentLibraryForm</Edit>
+  <New>DocumentLibraryForm</New>
+</FormTemplates>
+</file>
+
+<file path=customXml/item3.xml><?xml version="1.0" encoding="utf-8"?>
 <ct:contentTypeSchema xmlns:ct="http://schemas.microsoft.com/office/2006/metadata/contentType" xmlns:ma="http://schemas.microsoft.com/office/2006/metadata/properties/metaAttributes" ct:_="" ma:_="" ma:contentTypeName="ドキュメント" ma:contentTypeID="0x010100E38A69EF18966B4B9A06C81B163D71DC" ma:contentTypeVersion="1" ma:contentTypeDescription="新しいドキュメントを作成します。" ma:contentTypeScope="" ma:versionID="759fe6db5945cac57b4698be3c41649c">
   <xsd:schema xmlns:xsd="http://www.w3.org/2001/XMLSchema" xmlns:xs="http://www.w3.org/2001/XMLSchema" xmlns:p="http://schemas.microsoft.com/office/2006/metadata/properties" xmlns:ns2="337d9d00-64c5-40c2-b619-6b9014b9795b" targetNamespace="http://schemas.microsoft.com/office/2006/metadata/properties" ma:root="true" ma:fieldsID="70be561798124aee34105dedf1e2d455" ns2:_="">
     <xsd:import namespace="337d9d00-64c5-40c2-b619-6b9014b9795b"/>
@@ -39935,15 +40155,6 @@
 </ct:contentTypeSchema>
 </file>
 
-<file path=customXml/item3.xml><?xml version="1.0" encoding="utf-8"?>
-<?mso-contentType ?>
-<FormTemplates xmlns="http://schemas.microsoft.com/sharepoint/v3/contenttype/forms">
-  <Display>DocumentLibraryForm</Display>
-  <Edit>DocumentLibraryForm</Edit>
-  <New>DocumentLibraryForm</New>
-</FormTemplates>
-</file>
-
 <file path=customXml/item4.xml><?xml version="1.0" encoding="utf-8"?>
 <b:Sources xmlns:b="http://schemas.openxmlformats.org/officeDocument/2006/bibliography" xmlns="http://schemas.openxmlformats.org/officeDocument/2006/bibliography" SelectedStyle="\APASixthEditionOfficeOnline.xsl" StyleName="APA" Version="6"/>
 </file>
@@ -39959,6 +40170,14 @@
 </file>
 
 <file path=customXml/itemProps2.xml><?xml version="1.0" encoding="utf-8"?>
+<ds:datastoreItem xmlns:ds="http://schemas.openxmlformats.org/officeDocument/2006/customXml" ds:itemID="{90BB17A8-96C6-42A8-9ACA-80C580D687B9}">
+  <ds:schemaRefs>
+    <ds:schemaRef ds:uri="http://schemas.microsoft.com/sharepoint/v3/contenttype/forms"/>
+  </ds:schemaRefs>
+</ds:datastoreItem>
+</file>
+
+<file path=customXml/itemProps3.xml><?xml version="1.0" encoding="utf-8"?>
 <ds:datastoreItem xmlns:ds="http://schemas.openxmlformats.org/officeDocument/2006/customXml" ds:itemID="{AA83D4AC-BA24-4890-B9F4-0BECB077D9C4}">
   <ds:schemaRefs>
     <ds:schemaRef ds:uri="http://schemas.microsoft.com/office/2006/metadata/contentType"/>
@@ -39976,16 +40195,8 @@
 </ds:datastoreItem>
 </file>
 
-<file path=customXml/itemProps3.xml><?xml version="1.0" encoding="utf-8"?>
-<ds:datastoreItem xmlns:ds="http://schemas.openxmlformats.org/officeDocument/2006/customXml" ds:itemID="{90BB17A8-96C6-42A8-9ACA-80C580D687B9}">
-  <ds:schemaRefs>
-    <ds:schemaRef ds:uri="http://schemas.microsoft.com/sharepoint/v3/contenttype/forms"/>
-  </ds:schemaRefs>
-</ds:datastoreItem>
-</file>
-
 <file path=customXml/itemProps4.xml><?xml version="1.0" encoding="utf-8"?>
-<ds:datastoreItem xmlns:ds="http://schemas.openxmlformats.org/officeDocument/2006/customXml" ds:itemID="{223F3648-0F3A-4AB6-B0C3-8D83BC724E0B}">
+<ds:datastoreItem xmlns:ds="http://schemas.openxmlformats.org/officeDocument/2006/customXml" ds:itemID="{547D8E6D-6DDC-4860-AF7F-F71430D7E105}">
   <ds:schemaRefs>
     <ds:schemaRef ds:uri="http://schemas.openxmlformats.org/officeDocument/2006/bibliography"/>
   </ds:schemaRefs>

</xml_diff>